<commit_message>
La til dokumentasjonen for i dag
</commit_message>
<xml_diff>
--- a/Dokumentasjon Accessibility Challenge.docx
+++ b/Dokumentasjon Accessibility Challenge.docx
@@ -282,7 +282,6 @@
           <w:lang w:val="nb-NO"/>
         </w:rPr>
       </w:pPr>
-      <w:bookmarkStart w:id="0" w:name="_GoBack"/>
       <w:r>
         <w:rPr>
           <w:lang w:val="nb-NO"/>
@@ -357,6 +356,20 @@
         <w:br/>
         <w:t>William ser på Accessibility konsepter som vi må ta hensyn til.</w:t>
       </w:r>
+      <w:r>
+        <w:rPr>
+          <w:lang w:val="nb-NO"/>
+        </w:rPr>
+        <w:br/>
+      </w:r>
+      <w:r>
+        <w:rPr>
+          <w:lang w:val="nb-NO"/>
+        </w:rPr>
+        <w:br/>
+        <w:t>Vi møttes 07.10 og lagde et GitHub prosjekt der vi lasta opp det vi hadde gjort så langt, og satt oss litt inn i det så det skulle bli lettere å jobbe fremover. Deretter lagde vi en plan for heldagsjobbing sammen torsdag 10.10</w:t>
+      </w:r>
+      <w:bookmarkStart w:id="0" w:name="_GoBack"/>
       <w:bookmarkEnd w:id="0"/>
     </w:p>
     <w:sectPr>

</xml_diff>